<commit_message>
Creacion de un cliente
</commit_message>
<xml_diff>
--- a/Programacion distribuida/Apuntes/Tareas/Tarea algoritmos de TLS-IvonnePerezFlores.docx
+++ b/Programacion distribuida/Apuntes/Tareas/Tarea algoritmos de TLS-IvonnePerezFlores.docx
@@ -149,7 +149,7 @@
           </mc:Choice>
           <mc:Fallback>
             <w:pict>
-              <v:line w14:anchorId="411F24F5" id="Conector recto 9" o:spid="_x0000_s1026" style="position:absolute;z-index:251661312;visibility:visible;mso-wrap-style:square;mso-width-percent:0;mso-height-percent:0;mso-wrap-distance-left:9pt;mso-wrap-distance-top:-3e-5mm;mso-wrap-distance-right:9pt;mso-wrap-distance-bottom:-3e-5mm;mso-position-horizontal:right;mso-position-horizontal-relative:margin;mso-position-vertical:absolute;mso-position-vertical-relative:text;mso-width-percent:0;mso-height-percent:0;mso-width-relative:margin;mso-height-relative:page" from="341.05pt,-3.35pt" to="733.3pt,-3.35pt" o:gfxdata="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" strokecolor="#c1e4f5 [660]" strokeweight="3pt">
+              <v:line w14:anchorId="40CE9833" id="Conector recto 9" o:spid="_x0000_s1026" style="position:absolute;z-index:251661312;visibility:visible;mso-wrap-style:square;mso-width-percent:0;mso-height-percent:0;mso-wrap-distance-left:9pt;mso-wrap-distance-top:-3e-5mm;mso-wrap-distance-right:9pt;mso-wrap-distance-bottom:-3e-5mm;mso-position-horizontal:right;mso-position-horizontal-relative:margin;mso-position-vertical:absolute;mso-position-vertical-relative:text;mso-width-percent:0;mso-height-percent:0;mso-width-relative:margin;mso-height-relative:page" from="341.05pt,-3.35pt" to="733.3pt,-3.35pt" o:gfxdata="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" strokecolor="#c1e4f5 [660]" strokeweight="3pt">
                 <v:stroke joinstyle="miter"/>
                 <o:lock v:ext="edit" shapetype="f"/>
                 <w10:wrap anchorx="margin"/>
@@ -304,7 +304,7 @@
           </mc:Choice>
           <mc:Fallback>
             <w:pict>
-              <v:rect w14:anchorId="7A9490D7" id="Rectángulo 4" o:spid="_x0000_s1026" style="position:absolute;margin-left:-52.05pt;margin-top:-37.85pt;width:90.3pt;height:686.65pt;z-index:-251653120;visibility:visible;mso-wrap-style:square;mso-width-percent:0;mso-height-percent:0;mso-wrap-distance-left:9pt;mso-wrap-distance-top:0;mso-wrap-distance-right:9pt;mso-wrap-distance-bottom:0;mso-position-horizontal:absolute;mso-position-horizontal-relative:text;mso-position-vertical:absolute;mso-position-vertical-relative:text;mso-width-percent:0;mso-height-percent:0;mso-width-relative:page;mso-height-relative:margin;v-text-anchor:middle" o:gfxdata="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" fillcolor="#c1e4f5 [660]" stroked="f" strokeweight="1pt"/>
+              <v:rect w14:anchorId="5022CC8A" id="Rectángulo 4" o:spid="_x0000_s1026" style="position:absolute;margin-left:-52.05pt;margin-top:-37.85pt;width:90.3pt;height:686.65pt;z-index:-251653120;visibility:visible;mso-wrap-style:square;mso-width-percent:0;mso-height-percent:0;mso-wrap-distance-left:9pt;mso-wrap-distance-top:0;mso-wrap-distance-right:9pt;mso-wrap-distance-bottom:0;mso-position-horizontal:absolute;mso-position-horizontal-relative:text;mso-position-vertical:absolute;mso-position-vertical-relative:text;mso-width-percent:0;mso-height-percent:0;mso-width-relative:page;mso-height-relative:margin;v-text-anchor:middle" o:gfxdata="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" fillcolor="#c1e4f5 [660]" stroked="f" strokeweight="1pt"/>
             </w:pict>
           </mc:Fallback>
         </mc:AlternateContent>
@@ -454,7 +454,7 @@
           </mc:Choice>
           <mc:Fallback>
             <w:pict>
-              <v:oval w14:anchorId="573C4537" id="Elipse 1" o:spid="_x0000_s1026" style="position:absolute;margin-left:0;margin-top:-.4pt;width:99.85pt;height:99.15pt;z-index:251660288;visibility:visible;mso-wrap-style:square;mso-width-percent:0;mso-height-percent:0;mso-wrap-distance-left:9pt;mso-wrap-distance-top:0;mso-wrap-distance-right:9pt;mso-wrap-distance-bottom:0;mso-position-horizontal:left;mso-position-horizontal-relative:margin;mso-position-vertical:absolute;mso-position-vertical-relative:text;mso-width-percent:0;mso-height-percent:0;mso-width-relative:page;mso-height-relative:page;v-text-anchor:middle" o:gfxdata="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" fillcolor="white [3212]" strokecolor="white [3212]" strokeweight="1pt">
+              <v:oval w14:anchorId="2655972A" id="Elipse 1" o:spid="_x0000_s1026" style="position:absolute;margin-left:0;margin-top:-.4pt;width:99.85pt;height:99.15pt;z-index:251660288;visibility:visible;mso-wrap-style:square;mso-width-percent:0;mso-height-percent:0;mso-wrap-distance-left:9pt;mso-wrap-distance-top:0;mso-wrap-distance-right:9pt;mso-wrap-distance-bottom:0;mso-position-horizontal:left;mso-position-horizontal-relative:margin;mso-position-vertical:absolute;mso-position-vertical-relative:text;mso-width-percent:0;mso-height-percent:0;mso-width-relative:page;mso-height-relative:page;v-text-anchor:middle" o:gfxdata="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" fillcolor="white [3212]" strokecolor="white [3212]" strokeweight="1pt">
                 <v:stroke joinstyle="miter"/>
                 <v:path arrowok="t"/>
                 <w10:wrap anchorx="margin"/>
@@ -3836,6 +3836,8 @@
         <w:jc w:val="both"/>
         <w:rPr>
           <w:rFonts w:ascii="Arial" w:hAnsi="Arial" w:cs="Arial"/>
+          <w:b/>
+          <w:bCs/>
           <w:sz w:val="24"/>
           <w:szCs w:val="24"/>
           <w:lang w:val="en-US"/>
@@ -3844,6 +3846,8 @@
       <w:r>
         <w:rPr>
           <w:rFonts w:ascii="Arial" w:hAnsi="Arial" w:cs="Arial"/>
+          <w:b/>
+          <w:bCs/>
           <w:sz w:val="24"/>
           <w:szCs w:val="24"/>
           <w:lang w:val="en-US"/>

</xml_diff>

<commit_message>
Trabajo de hoy 21 de enero
</commit_message>
<xml_diff>
--- a/Programacion distribuida/Apuntes/Tareas/Tarea algoritmos de TLS-IvonnePerezFlores.docx
+++ b/Programacion distribuida/Apuntes/Tareas/Tarea algoritmos de TLS-IvonnePerezFlores.docx
@@ -163,7 +163,7 @@
           <w:noProof/>
         </w:rPr>
         <w:drawing>
-          <wp:anchor distT="0" distB="0" distL="114300" distR="114300" simplePos="0" relativeHeight="251662336" behindDoc="0" locked="0" layoutInCell="1" allowOverlap="1" wp14:anchorId="7CCB3A51" wp14:editId="2302BCD2">
+          <wp:anchor distT="0" distB="0" distL="114300" distR="114300" simplePos="0" relativeHeight="251662336" behindDoc="0" locked="0" layoutInCell="1" allowOverlap="1" wp14:anchorId="7CCB3A51" wp14:editId="0EACA84A">
             <wp:simplePos x="0" y="0"/>
             <wp:positionH relativeFrom="margin">
               <wp:align>right</wp:align>
@@ -767,15 +767,7 @@
           <w:sz w:val="24"/>
           <w:szCs w:val="24"/>
         </w:rPr>
-        <w:t>20</w:t>
-      </w:r>
-      <w:r>
-        <w:rPr>
-          <w:rFonts w:ascii="Yu Gothic" w:eastAsia="Yu Gothic" w:hAnsi="Yu Gothic" w:cs="Times New Roman"/>
-          <w:sz w:val="24"/>
-          <w:szCs w:val="24"/>
-        </w:rPr>
-        <w:t xml:space="preserve"> de enero de 2025</w:t>
+        <w:t>20 de enero de 2025</w:t>
       </w:r>
     </w:p>
     <w:p>
@@ -964,19 +956,7 @@
         <w:rPr>
           <w:rFonts w:ascii="Arial" w:hAnsi="Arial" w:cs="Arial"/>
         </w:rPr>
-        <w:t>E</w:t>
-      </w:r>
-      <w:r>
-        <w:rPr>
-          <w:rFonts w:ascii="Arial" w:hAnsi="Arial" w:cs="Arial"/>
-        </w:rPr>
-        <w:t>s un cifrado simétrico en bloques que se utiliza para cifrar datos confidenciales. Tanto por seguridad como por velocidad, AES se ha convertido en un estándar de seguridad para usuarios y aplicaciones que necesitan una encriptación fácil de usar.</w:t>
-      </w:r>
-      <w:r>
-        <w:rPr>
-          <w:rFonts w:ascii="Arial" w:hAnsi="Arial" w:cs="Arial"/>
-        </w:rPr>
-        <w:t xml:space="preserve">  </w:t>
+        <w:t xml:space="preserve">Es un cifrado simétrico en bloques que se utiliza para cifrar datos confidenciales. Tanto por seguridad como por velocidad, AES se ha convertido en un estándar de seguridad para usuarios y aplicaciones que necesitan una encriptación fácil de usar.  </w:t>
       </w:r>
     </w:p>
     <w:p>
@@ -998,13 +978,7 @@
         <w:rPr>
           <w:rFonts w:ascii="Arial" w:hAnsi="Arial" w:cs="Arial"/>
         </w:rPr>
-        <w:t>C</w:t>
-      </w:r>
-      <w:r>
-        <w:rPr>
-          <w:rFonts w:ascii="Arial" w:hAnsi="Arial" w:cs="Arial"/>
-        </w:rPr>
-        <w:t>omo todos los métodos de encriptación, el AES convierte el texto sin formato en un código que sólo puede descifrar quien tenga la clave (o cifrado). Sin embargo, la principal diferencia entre AES y otros métodos de cifrado es que AES utiliza varias rondas de transposición, sustitución y mezcla en lugar de una única fase de cifrado.</w:t>
+        <w:t>Como todos los métodos de encriptación, el AES convierte el texto sin formato en un código que sólo puede descifrar quien tenga la clave (o cifrado). Sin embargo, la principal diferencia entre AES y otros métodos de cifrado es que AES utiliza varias rondas de transposición, sustitución y mezcla en lugar de una única fase de cifrado.</w:t>
       </w:r>
     </w:p>
     <w:p>
@@ -1796,8 +1770,9 @@
           <w:i/>
           <w:iCs/>
         </w:rPr>
-        <w:t>RC4 (</w:t>
-      </w:r>
+        <w:t xml:space="preserve">RC4 (Rivest </w:t>
+      </w:r>
+      <w:proofErr w:type="spellStart"/>
       <w:r>
         <w:rPr>
           <w:rFonts w:ascii="Arial" w:hAnsi="Arial" w:cs="Arial"/>
@@ -1806,9 +1781,9 @@
           <w:i/>
           <w:iCs/>
         </w:rPr>
-        <w:t xml:space="preserve">Rivest </w:t>
-      </w:r>
-      <w:proofErr w:type="spellStart"/>
+        <w:t>Cipher</w:t>
+      </w:r>
+      <w:proofErr w:type="spellEnd"/>
       <w:r>
         <w:rPr>
           <w:rFonts w:ascii="Arial" w:hAnsi="Arial" w:cs="Arial"/>
@@ -1817,28 +1792,7 @@
           <w:i/>
           <w:iCs/>
         </w:rPr>
-        <w:t>Cipher</w:t>
-      </w:r>
-      <w:proofErr w:type="spellEnd"/>
-      <w:r>
-        <w:rPr>
-          <w:rFonts w:ascii="Arial" w:hAnsi="Arial" w:cs="Arial"/>
-          <w:b/>
-          <w:bCs/>
-          <w:i/>
-          <w:iCs/>
-        </w:rPr>
-        <w:t xml:space="preserve"> 4</w:t>
-      </w:r>
-      <w:r>
-        <w:rPr>
-          <w:rFonts w:ascii="Arial" w:hAnsi="Arial" w:cs="Arial"/>
-          <w:b/>
-          <w:bCs/>
-          <w:i/>
-          <w:iCs/>
-        </w:rPr>
-        <w:t>).</w:t>
+        <w:t xml:space="preserve"> 4).</w:t>
       </w:r>
       <w:r>
         <w:rPr>
@@ -2697,17 +2651,7 @@
           <w:sz w:val="24"/>
           <w:szCs w:val="24"/>
         </w:rPr>
-        <w:t>ChaCha20</w:t>
-      </w:r>
-      <w:r>
-        <w:rPr>
-          <w:rFonts w:ascii="Arial" w:hAnsi="Arial" w:cs="Arial"/>
-          <w:b/>
-          <w:bCs/>
-          <w:sz w:val="24"/>
-          <w:szCs w:val="24"/>
-        </w:rPr>
-        <w:t>.</w:t>
+        <w:t>ChaCha20.</w:t>
       </w:r>
     </w:p>
     <w:p>
@@ -6968,6 +6912,216 @@
           <w:szCs w:val="24"/>
         </w:rPr>
       </w:pPr>
+    </w:p>
+    <w:p>
+      <w:pPr>
+        <w:spacing w:line="360" w:lineRule="auto"/>
+        <w:jc w:val="both"/>
+        <w:rPr>
+          <w:rFonts w:ascii="Arial" w:hAnsi="Arial" w:cs="Arial"/>
+          <w:sz w:val="24"/>
+          <w:szCs w:val="24"/>
+        </w:rPr>
+      </w:pPr>
+      <w:r>
+        <w:rPr>
+          <w:rFonts w:ascii="Arial" w:hAnsi="Arial" w:cs="Arial"/>
+          <w:b/>
+          <w:bCs/>
+          <w:sz w:val="24"/>
+          <w:szCs w:val="24"/>
+        </w:rPr>
+        <w:lastRenderedPageBreak/>
+        <w:t>Bibliografía</w:t>
+      </w:r>
+    </w:p>
+    <w:p>
+      <w:pPr>
+        <w:spacing w:line="360" w:lineRule="auto"/>
+        <w:jc w:val="both"/>
+        <w:rPr>
+          <w:rFonts w:ascii="Arial" w:hAnsi="Arial" w:cs="Arial"/>
+          <w:lang w:val="en-US"/>
+        </w:rPr>
+      </w:pPr>
+      <w:r>
+        <w:rPr>
+          <w:rFonts w:ascii="Arial" w:hAnsi="Arial" w:cs="Arial"/>
+          <w:sz w:val="24"/>
+          <w:szCs w:val="24"/>
+        </w:rPr>
+        <w:tab/>
+      </w:r>
+      <w:r>
+        <w:rPr>
+          <w:rFonts w:ascii="Arial" w:hAnsi="Arial" w:cs="Arial"/>
+        </w:rPr>
+        <w:t xml:space="preserve">101 Computing. (2018, octubre 18). Algoritmos hash para la validación de integridad. </w:t>
+      </w:r>
+      <w:r>
+        <w:rPr>
+          <w:rFonts w:ascii="Arial" w:hAnsi="Arial" w:cs="Arial"/>
+          <w:lang w:val="en-US"/>
+        </w:rPr>
+        <w:t>101 Computing. https://www.101computing.net/hashing-algorithms-for-integrity-validation/</w:t>
+      </w:r>
+    </w:p>
+    <w:p>
+      <w:pPr>
+        <w:spacing w:line="360" w:lineRule="auto"/>
+        <w:ind w:firstLine="708"/>
+        <w:jc w:val="both"/>
+        <w:rPr>
+          <w:rFonts w:ascii="Arial" w:hAnsi="Arial" w:cs="Arial"/>
+          <w:sz w:val="24"/>
+          <w:szCs w:val="24"/>
+        </w:rPr>
+      </w:pPr>
+      <w:r>
+        <w:rPr>
+          <w:rFonts w:ascii="Arial" w:hAnsi="Arial" w:cs="Arial"/>
+          <w:sz w:val="24"/>
+          <w:szCs w:val="24"/>
+        </w:rPr>
+        <w:t>IBM. (2024, enero 19). Configuración de la autenticación y el cifrado de mensajes. IBM. https://www.ibm.com/docs/es/powerha-aix/7.2?topic=security-configuring-message-authentication-encryption</w:t>
+      </w:r>
+    </w:p>
+    <w:p>
+      <w:pPr>
+        <w:spacing w:line="360" w:lineRule="auto"/>
+        <w:ind w:firstLine="708"/>
+        <w:jc w:val="both"/>
+        <w:rPr>
+          <w:rFonts w:ascii="Arial" w:hAnsi="Arial" w:cs="Arial"/>
+          <w:sz w:val="24"/>
+          <w:szCs w:val="24"/>
+        </w:rPr>
+      </w:pPr>
+      <w:r>
+        <w:rPr>
+          <w:rFonts w:ascii="Arial" w:hAnsi="Arial" w:cs="Arial"/>
+          <w:sz w:val="24"/>
+          <w:szCs w:val="24"/>
+        </w:rPr>
+        <w:t>Universidad de Valencia. (</w:t>
+      </w:r>
+      <w:proofErr w:type="spellStart"/>
+      <w:r>
+        <w:rPr>
+          <w:rFonts w:ascii="Arial" w:hAnsi="Arial" w:cs="Arial"/>
+          <w:sz w:val="24"/>
+          <w:szCs w:val="24"/>
+        </w:rPr>
+        <w:t>n.d</w:t>
+      </w:r>
+      <w:proofErr w:type="spellEnd"/>
+      <w:r>
+        <w:rPr>
+          <w:rFonts w:ascii="Arial" w:hAnsi="Arial" w:cs="Arial"/>
+          <w:sz w:val="24"/>
+          <w:szCs w:val="24"/>
+        </w:rPr>
+        <w:t>.). 3.1 Algoritmos de cifrado simétrico. Recuperado de https://www.uv.es/sto/cursos/seguridad.java/html/sjava-12.html</w:t>
+      </w:r>
+    </w:p>
+    <w:p>
+      <w:pPr>
+        <w:spacing w:line="360" w:lineRule="auto"/>
+        <w:ind w:firstLine="708"/>
+        <w:jc w:val="both"/>
+        <w:rPr>
+          <w:rFonts w:ascii="Arial" w:hAnsi="Arial" w:cs="Arial"/>
+          <w:sz w:val="24"/>
+          <w:szCs w:val="24"/>
+        </w:rPr>
+      </w:pPr>
+      <w:proofErr w:type="spellStart"/>
+      <w:r>
+        <w:rPr>
+          <w:rFonts w:ascii="Arial" w:hAnsi="Arial" w:cs="Arial"/>
+          <w:sz w:val="24"/>
+          <w:szCs w:val="24"/>
+        </w:rPr>
+        <w:t>Zendesk</w:t>
+      </w:r>
+      <w:proofErr w:type="spellEnd"/>
+      <w:r>
+        <w:rPr>
+          <w:rFonts w:ascii="Arial" w:hAnsi="Arial" w:cs="Arial"/>
+          <w:sz w:val="24"/>
+          <w:szCs w:val="24"/>
+        </w:rPr>
+        <w:t xml:space="preserve">. (2024, mayo 29). </w:t>
+      </w:r>
+      <w:r>
+        <w:rPr>
+          <w:rFonts w:ascii="Arial" w:hAnsi="Arial" w:cs="Arial"/>
+          <w:i/>
+          <w:iCs/>
+          <w:sz w:val="24"/>
+          <w:szCs w:val="24"/>
+        </w:rPr>
+        <w:t xml:space="preserve">Encriptación de datos: ¿qué es y qué técnicas </w:t>
+      </w:r>
+      <w:proofErr w:type="gramStart"/>
+      <w:r>
+        <w:rPr>
+          <w:rFonts w:ascii="Arial" w:hAnsi="Arial" w:cs="Arial"/>
+          <w:i/>
+          <w:iCs/>
+          <w:sz w:val="24"/>
+          <w:szCs w:val="24"/>
+        </w:rPr>
+        <w:t>usa?</w:t>
+      </w:r>
+      <w:r>
+        <w:rPr>
+          <w:rFonts w:ascii="Arial" w:hAnsi="Arial" w:cs="Arial"/>
+          <w:sz w:val="24"/>
+          <w:szCs w:val="24"/>
+        </w:rPr>
+        <w:t>.</w:t>
+      </w:r>
+      <w:proofErr w:type="gramEnd"/>
+      <w:r>
+        <w:rPr>
+          <w:rFonts w:ascii="Arial" w:hAnsi="Arial" w:cs="Arial"/>
+          <w:sz w:val="24"/>
+          <w:szCs w:val="24"/>
+        </w:rPr>
+        <w:t xml:space="preserve"> </w:t>
+      </w:r>
+      <w:proofErr w:type="spellStart"/>
+      <w:r>
+        <w:rPr>
+          <w:rFonts w:ascii="Arial" w:hAnsi="Arial" w:cs="Arial"/>
+          <w:sz w:val="24"/>
+          <w:szCs w:val="24"/>
+        </w:rPr>
+        <w:t>Zendesk</w:t>
+      </w:r>
+      <w:proofErr w:type="spellEnd"/>
+      <w:r>
+        <w:rPr>
+          <w:rFonts w:ascii="Arial" w:hAnsi="Arial" w:cs="Arial"/>
+          <w:sz w:val="24"/>
+          <w:szCs w:val="24"/>
+        </w:rPr>
+        <w:t xml:space="preserve">. </w:t>
+      </w:r>
+      <w:hyperlink r:id="rId7" w:tgtFrame="_new" w:history="1">
+        <w:r>
+          <w:rPr>
+            <w:rStyle w:val="Hipervnculo"/>
+            <w:rFonts w:ascii="Arial" w:hAnsi="Arial" w:cs="Arial"/>
+            <w:color w:val="auto"/>
+            <w:sz w:val="24"/>
+            <w:szCs w:val="24"/>
+            <w:u w:val="none"/>
+          </w:rPr>
+          <w:t>https://www.zendesk.es/blog/encriptacion-datos/</w:t>
+        </w:r>
+      </w:hyperlink>
     </w:p>
     <w:sectPr>
       <w:pgSz w:w="12240" w:h="15840"/>
@@ -9317,6 +9471,42 @@
       <w14:ligatures w14:val="none"/>
     </w:rPr>
   </w:style>
+  <w:style w:type="character" w:styleId="Hipervnculo">
+    <w:name w:val="Hyperlink"/>
+    <w:basedOn w:val="Fuentedeprrafopredeter"/>
+    <w:uiPriority w:val="99"/>
+    <w:unhideWhenUsed/>
+    <w:rsid w:val="00F66411"/>
+    <w:rPr>
+      <w:color w:val="467886" w:themeColor="hyperlink"/>
+      <w:u w:val="single"/>
+    </w:rPr>
+  </w:style>
+  <w:style w:type="character" w:styleId="Mencinsinresolver">
+    <w:name w:val="Unresolved Mention"/>
+    <w:basedOn w:val="Fuentedeprrafopredeter"/>
+    <w:uiPriority w:val="99"/>
+    <w:semiHidden/>
+    <w:unhideWhenUsed/>
+    <w:rsid w:val="00F66411"/>
+    <w:rPr>
+      <w:color w:val="605E5C"/>
+      <w:shd w:val="clear" w:color="auto" w:fill="E1DFDD"/>
+    </w:rPr>
+  </w:style>
+  <w:style w:type="paragraph" w:styleId="NormalWeb">
+    <w:name w:val="Normal (Web)"/>
+    <w:basedOn w:val="Normal"/>
+    <w:uiPriority w:val="99"/>
+    <w:semiHidden/>
+    <w:unhideWhenUsed/>
+    <w:rsid w:val="00F66411"/>
+    <w:rPr>
+      <w:rFonts w:ascii="Times New Roman" w:hAnsi="Times New Roman" w:cs="Times New Roman"/>
+      <w:sz w:val="24"/>
+      <w:szCs w:val="24"/>
+    </w:rPr>
+  </w:style>
 </w:styles>
 </file>
 

</xml_diff>